<commit_message>
Update The Six Sins of the 21st Century.docx
</commit_message>
<xml_diff>
--- a/Sins/The Six Sins of the 21st Century.docx
+++ b/Sins/The Six Sins of the 21st Century.docx
@@ -181,6 +181,9 @@
       </w:pPr>
       <w:r>
         <w:t>The Sin of Intolerance</w:t>
+      </w:r>
+      <w:r>
+        <w:t>/Tolerance</w:t>
       </w:r>
     </w:p>
     <w:p>
@@ -882,19 +885,7 @@
         <w:rPr>
           <w:lang w:val="es-ES"/>
         </w:rPr>
-        <w:t>(</w:t>
-      </w:r>
-      <w:r>
-        <w:rPr>
-          <w:lang w:val="es-ES"/>
-        </w:rPr>
-        <w:t>2d</w:t>
-      </w:r>
-      <w:r>
-        <w:rPr>
-          <w:lang w:val="es-ES"/>
-        </w:rPr>
-        <w:t>a parte)</w:t>
+        <w:t>(2da parte)</w:t>
       </w:r>
     </w:p>
     <w:p>

</xml_diff>